<commit_message>
Add new tables to database
</commit_message>
<xml_diff>
--- a/documentation.docx
+++ b/documentation.docx
@@ -2559,7 +2559,19 @@
         <w:rPr>
           <w:lang w:val="en-US"/>
         </w:rPr>
-        <w:t>In the main folder you can find ExperienceSampler.sql, that has to be imported.</w:t>
+        <w:t xml:space="preserve">In the main folder you can find </w:t>
+      </w:r>
+      <w:r>
+        <w:rPr>
+          <w:lang w:val="en-US"/>
+        </w:rPr>
+        <w:t>CreateDatabase</w:t>
+      </w:r>
+      <w:r>
+        <w:rPr>
+          <w:lang w:val="en-US"/>
+        </w:rPr>
+        <w:t>.sql, that has to be imported.</w:t>
       </w:r>
     </w:p>
     <w:p>
@@ -2584,8 +2596,10 @@
         <w:rPr>
           <w:lang w:val="en-US"/>
         </w:rPr>
-        <w:t>Survey Questions</w:t>
-      </w:r>
+        <w:t>Questions Type Per Module</w:t>
+      </w:r>
+      <w:bookmarkStart w:id="0" w:name="_GoBack"/>
+      <w:bookmarkEnd w:id="0"/>
       <w:r>
         <w:rPr>
           <w:lang w:val="en-US"/>
@@ -4201,13 +4215,7 @@
         <w:rPr>
           <w:lang w:val="en-US"/>
         </w:rPr>
-        <w:t xml:space="preserve"> </w:t>
-      </w:r>
-      <w:r>
-        <w:rPr>
-          <w:lang w:val="en-US"/>
-        </w:rPr>
-        <w:t>"</w:t>
+        <w:t xml:space="preserve"> "</w:t>
       </w:r>
     </w:p>
     <w:p>
@@ -4227,8 +4235,6 @@
         </w:rPr>
         <w:t>cordova-plugin-whitelist 1.3.3 "Whitelist"</w:t>
       </w:r>
-      <w:bookmarkStart w:id="0" w:name="_GoBack"/>
-      <w:bookmarkEnd w:id="0"/>
     </w:p>
     <w:sectPr>
       <w:headerReference w:type="default" r:id="rId18"/>

</xml_diff>

<commit_message>
add question type instruction
</commit_message>
<xml_diff>
--- a/documentation.docx
+++ b/documentation.docx
@@ -582,7 +582,7 @@
               <w:rPr>
                 <w:lang w:val="en-US"/>
               </w:rPr>
-              <w:t>ShortText</w:t>
+              <w:t>Instruction</w:t>
             </w:r>
           </w:p>
         </w:tc>
@@ -601,20 +601,10 @@
               <w:rPr>
                 <w:lang w:val="en-US"/>
               </w:rPr>
-              <w:t xml:space="preserve">Single line </w:t>
-            </w:r>
-            <w:r>
-              <w:rPr>
-                <w:lang w:val="en-US"/>
-              </w:rPr>
-              <w:t xml:space="preserve">text </w:t>
-            </w:r>
-            <w:r>
-              <w:rPr>
-                <w:lang w:val="en-US"/>
-              </w:rPr>
-              <w:t>input</w:t>
-            </w:r>
+              <w:t>Instructions for users to answer the survey (these will be shown in highlighted color)</w:t>
+            </w:r>
+            <w:bookmarkStart w:id="0" w:name="_GoBack"/>
+            <w:bookmarkEnd w:id="0"/>
           </w:p>
         </w:tc>
         <w:tc>
@@ -666,7 +656,7 @@
               <w:rPr>
                 <w:lang w:val="en-US"/>
               </w:rPr>
-              <w:t>LongText</w:t>
+              <w:t>ShortText</w:t>
             </w:r>
           </w:p>
         </w:tc>
@@ -685,19 +675,19 @@
               <w:rPr>
                 <w:lang w:val="en-US"/>
               </w:rPr>
-              <w:t>Multi line</w:t>
-            </w:r>
-            <w:r>
-              <w:rPr>
-                <w:lang w:val="en-US"/>
-              </w:rPr>
-              <w:t xml:space="preserve"> text</w:t>
-            </w:r>
-            <w:r>
-              <w:rPr>
-                <w:lang w:val="en-US"/>
-              </w:rPr>
-              <w:t xml:space="preserve"> input</w:t>
+              <w:t xml:space="preserve">Single line </w:t>
+            </w:r>
+            <w:r>
+              <w:rPr>
+                <w:lang w:val="en-US"/>
+              </w:rPr>
+              <w:t xml:space="preserve">text </w:t>
+            </w:r>
+            <w:r>
+              <w:rPr>
+                <w:lang w:val="en-US"/>
+              </w:rPr>
+              <w:t>input</w:t>
             </w:r>
           </w:p>
         </w:tc>
@@ -753,6 +743,90 @@
               <w:rPr>
                 <w:lang w:val="en-US"/>
               </w:rPr>
+              <w:t>LongText</w:t>
+            </w:r>
+          </w:p>
+        </w:tc>
+        <w:tc>
+          <w:tcPr>
+            <w:tcW w:w="2410" w:type="dxa"/>
+          </w:tcPr>
+          <w:p>
+            <w:pPr>
+              <w:cnfStyle w:val="000000100000" w:firstRow="0" w:lastRow="0" w:firstColumn="0" w:lastColumn="0" w:oddVBand="0" w:evenVBand="0" w:oddHBand="1" w:evenHBand="0" w:firstRowFirstColumn="0" w:firstRowLastColumn="0" w:lastRowFirstColumn="0" w:lastRowLastColumn="0"/>
+              <w:rPr>
+                <w:lang w:val="en-US"/>
+              </w:rPr>
+            </w:pPr>
+            <w:r>
+              <w:rPr>
+                <w:lang w:val="en-US"/>
+              </w:rPr>
+              <w:t>Multi line</w:t>
+            </w:r>
+            <w:r>
+              <w:rPr>
+                <w:lang w:val="en-US"/>
+              </w:rPr>
+              <w:t xml:space="preserve"> text</w:t>
+            </w:r>
+            <w:r>
+              <w:rPr>
+                <w:lang w:val="en-US"/>
+              </w:rPr>
+              <w:t xml:space="preserve"> input</w:t>
+            </w:r>
+          </w:p>
+        </w:tc>
+        <w:tc>
+          <w:tcPr>
+            <w:tcW w:w="2835" w:type="dxa"/>
+          </w:tcPr>
+          <w:p>
+            <w:pPr>
+              <w:cnfStyle w:val="000000100000" w:firstRow="0" w:lastRow="0" w:firstColumn="0" w:lastColumn="0" w:oddVBand="0" w:evenVBand="0" w:oddHBand="1" w:evenHBand="0" w:firstRowFirstColumn="0" w:firstRowLastColumn="0" w:lastRowFirstColumn="0" w:lastRowLastColumn="0"/>
+              <w:rPr>
+                <w:lang w:val="en-US"/>
+              </w:rPr>
+            </w:pPr>
+            <w:r>
+              <w:rPr>
+                <w:lang w:val="en-US"/>
+              </w:rPr>
+              <w:t>-</w:t>
+            </w:r>
+          </w:p>
+        </w:tc>
+        <w:tc>
+          <w:tcPr>
+            <w:tcW w:w="2546" w:type="dxa"/>
+          </w:tcPr>
+          <w:p>
+            <w:pPr>
+              <w:cnfStyle w:val="000000100000" w:firstRow="0" w:lastRow="0" w:firstColumn="0" w:lastColumn="0" w:oddVBand="0" w:evenVBand="0" w:oddHBand="1" w:evenHBand="0" w:firstRowFirstColumn="0" w:firstRowLastColumn="0" w:lastRowFirstColumn="0" w:lastRowLastColumn="0"/>
+              <w:rPr>
+                <w:lang w:val="en-US"/>
+              </w:rPr>
+            </w:pPr>
+          </w:p>
+        </w:tc>
+      </w:tr>
+      <w:tr>
+        <w:tc>
+          <w:tcPr>
+            <w:cnfStyle w:val="001000000000" w:firstRow="0" w:lastRow="0" w:firstColumn="1" w:lastColumn="0" w:oddVBand="0" w:evenVBand="0" w:oddHBand="0" w:evenHBand="0" w:firstRowFirstColumn="0" w:firstRowLastColumn="0" w:lastRowFirstColumn="0" w:lastRowLastColumn="0"/>
+            <w:tcW w:w="1271" w:type="dxa"/>
+          </w:tcPr>
+          <w:p>
+            <w:pPr>
+              <w:rPr>
+                <w:lang w:val="en-US"/>
+              </w:rPr>
+            </w:pPr>
+            <w:r>
+              <w:rPr>
+                <w:lang w:val="en-US"/>
+              </w:rPr>
               <w:t>Select</w:t>
             </w:r>
           </w:p>
@@ -763,7 +837,7 @@
           </w:tcPr>
           <w:p>
             <w:pPr>
-              <w:cnfStyle w:val="000000100000" w:firstRow="0" w:lastRow="0" w:firstColumn="0" w:lastColumn="0" w:oddVBand="0" w:evenVBand="0" w:oddHBand="1" w:evenHBand="0" w:firstRowFirstColumn="0" w:firstRowLastColumn="0" w:lastRowFirstColumn="0" w:lastRowLastColumn="0"/>
+              <w:cnfStyle w:val="000000000000" w:firstRow="0" w:lastRow="0" w:firstColumn="0" w:lastColumn="0" w:oddVBand="0" w:evenVBand="0" w:oddHBand="0" w:evenHBand="0" w:firstRowFirstColumn="0" w:firstRowLastColumn="0" w:lastRowFirstColumn="0" w:lastRowLastColumn="0"/>
               <w:rPr>
                 <w:lang w:val="en-US"/>
               </w:rPr>
@@ -782,7 +856,7 @@
           </w:tcPr>
           <w:p>
             <w:pPr>
-              <w:cnfStyle w:val="000000100000" w:firstRow="0" w:lastRow="0" w:firstColumn="0" w:lastColumn="0" w:oddVBand="0" w:evenVBand="0" w:oddHBand="1" w:evenHBand="0" w:firstRowFirstColumn="0" w:firstRowLastColumn="0" w:lastRowFirstColumn="0" w:lastRowLastColumn="0"/>
+              <w:cnfStyle w:val="000000000000" w:firstRow="0" w:lastRow="0" w:firstColumn="0" w:lastColumn="0" w:oddVBand="0" w:evenVBand="0" w:oddHBand="0" w:evenHBand="0" w:firstRowFirstColumn="0" w:firstRowLastColumn="0" w:lastRowFirstColumn="0" w:lastRowLastColumn="0"/>
               <w:rPr>
                 <w:lang w:val="en-US"/>
               </w:rPr>
@@ -801,7 +875,7 @@
           </w:tcPr>
           <w:p>
             <w:pPr>
-              <w:cnfStyle w:val="000000100000" w:firstRow="0" w:lastRow="0" w:firstColumn="0" w:lastColumn="0" w:oddVBand="0" w:evenVBand="0" w:oddHBand="1" w:evenHBand="0" w:firstRowFirstColumn="0" w:firstRowLastColumn="0" w:lastRowFirstColumn="0" w:lastRowLastColumn="0"/>
+              <w:cnfStyle w:val="000000000000" w:firstRow="0" w:lastRow="0" w:firstColumn="0" w:lastColumn="0" w:oddVBand="0" w:evenVBand="0" w:oddHBand="0" w:evenHBand="0" w:firstRowFirstColumn="0" w:firstRowLastColumn="0" w:lastRowFirstColumn="0" w:lastRowLastColumn="0"/>
               <w:rPr>
                 <w:lang w:val="en-US"/>
               </w:rPr>
@@ -815,7 +889,7 @@
           </w:p>
           <w:p>
             <w:pPr>
-              <w:cnfStyle w:val="000000100000" w:firstRow="0" w:lastRow="0" w:firstColumn="0" w:lastColumn="0" w:oddVBand="0" w:evenVBand="0" w:oddHBand="1" w:evenHBand="0" w:firstRowFirstColumn="0" w:firstRowLastColumn="0" w:lastRowFirstColumn="0" w:lastRowLastColumn="0"/>
+              <w:cnfStyle w:val="000000000000" w:firstRow="0" w:lastRow="0" w:firstColumn="0" w:lastColumn="0" w:oddVBand="0" w:evenVBand="0" w:oddHBand="0" w:evenHBand="0" w:firstRowFirstColumn="0" w:firstRowLastColumn="0" w:lastRowFirstColumn="0" w:lastRowLastColumn="0"/>
               <w:rPr>
                 <w:b/>
                 <w:lang w:val="en-US"/>
@@ -829,92 +903,6 @@
               </w:rPr>
               <w:t>Note that ‘Duck’ will be automatically selected.</w:t>
             </w:r>
-          </w:p>
-        </w:tc>
-      </w:tr>
-      <w:tr>
-        <w:tc>
-          <w:tcPr>
-            <w:cnfStyle w:val="001000000000" w:firstRow="0" w:lastRow="0" w:firstColumn="1" w:lastColumn="0" w:oddVBand="0" w:evenVBand="0" w:oddHBand="0" w:evenHBand="0" w:firstRowFirstColumn="0" w:firstRowLastColumn="0" w:lastRowFirstColumn="0" w:lastRowLastColumn="0"/>
-            <w:tcW w:w="1271" w:type="dxa"/>
-          </w:tcPr>
-          <w:p>
-            <w:pPr>
-              <w:rPr>
-                <w:lang w:val="en-US"/>
-              </w:rPr>
-            </w:pPr>
-            <w:r>
-              <w:rPr>
-                <w:lang w:val="en-US"/>
-              </w:rPr>
-              <w:t>MultiSelect</w:t>
-            </w:r>
-          </w:p>
-        </w:tc>
-        <w:tc>
-          <w:tcPr>
-            <w:tcW w:w="2410" w:type="dxa"/>
-          </w:tcPr>
-          <w:p>
-            <w:pPr>
-              <w:cnfStyle w:val="000000000000" w:firstRow="0" w:lastRow="0" w:firstColumn="0" w:lastColumn="0" w:oddVBand="0" w:evenVBand="0" w:oddHBand="0" w:evenHBand="0" w:firstRowFirstColumn="0" w:firstRowLastColumn="0" w:lastRowFirstColumn="0" w:lastRowLastColumn="0"/>
-              <w:rPr>
-                <w:lang w:val="en-US"/>
-              </w:rPr>
-            </w:pPr>
-            <w:r>
-              <w:rPr>
-                <w:lang w:val="en-US"/>
-              </w:rPr>
-              <w:t>Select multiple option</w:t>
-            </w:r>
-          </w:p>
-        </w:tc>
-        <w:tc>
-          <w:tcPr>
-            <w:tcW w:w="2835" w:type="dxa"/>
-          </w:tcPr>
-          <w:p>
-            <w:pPr>
-              <w:cnfStyle w:val="000000000000" w:firstRow="0" w:lastRow="0" w:firstColumn="0" w:lastColumn="0" w:oddVBand="0" w:evenVBand="0" w:oddHBand="0" w:evenHBand="0" w:firstRowFirstColumn="0" w:firstRowLastColumn="0" w:lastRowFirstColumn="0" w:lastRowLastColumn="0"/>
-              <w:rPr>
-                <w:lang w:val="en-US"/>
-              </w:rPr>
-            </w:pPr>
-            <w:r>
-              <w:rPr>
-                <w:lang w:val="en-US"/>
-              </w:rPr>
-              <w:t>Write down individual option, separated by ‘;’.</w:t>
-            </w:r>
-          </w:p>
-        </w:tc>
-        <w:tc>
-          <w:tcPr>
-            <w:tcW w:w="2546" w:type="dxa"/>
-          </w:tcPr>
-          <w:p>
-            <w:pPr>
-              <w:cnfStyle w:val="000000000000" w:firstRow="0" w:lastRow="0" w:firstColumn="0" w:lastColumn="0" w:oddVBand="0" w:evenVBand="0" w:oddHBand="0" w:evenHBand="0" w:firstRowFirstColumn="0" w:firstRowLastColumn="0" w:lastRowFirstColumn="0" w:lastRowLastColumn="0"/>
-              <w:rPr>
-                <w:lang w:val="en-US"/>
-              </w:rPr>
-            </w:pPr>
-            <w:r>
-              <w:rPr>
-                <w:lang w:val="en-US"/>
-              </w:rPr>
-              <w:t>Mouse;Duck;Bee</w:t>
-            </w:r>
-          </w:p>
-          <w:p>
-            <w:pPr>
-              <w:cnfStyle w:val="000000000000" w:firstRow="0" w:lastRow="0" w:firstColumn="0" w:lastColumn="0" w:oddVBand="0" w:evenVBand="0" w:oddHBand="0" w:evenHBand="0" w:firstRowFirstColumn="0" w:firstRowLastColumn="0" w:lastRowFirstColumn="0" w:lastRowLastColumn="0"/>
-              <w:rPr>
-                <w:lang w:val="en-US"/>
-              </w:rPr>
-            </w:pPr>
           </w:p>
         </w:tc>
       </w:tr>
@@ -937,6 +925,92 @@
               <w:rPr>
                 <w:lang w:val="en-US"/>
               </w:rPr>
+              <w:t>MultiSelect</w:t>
+            </w:r>
+          </w:p>
+        </w:tc>
+        <w:tc>
+          <w:tcPr>
+            <w:tcW w:w="2410" w:type="dxa"/>
+          </w:tcPr>
+          <w:p>
+            <w:pPr>
+              <w:cnfStyle w:val="000000100000" w:firstRow="0" w:lastRow="0" w:firstColumn="0" w:lastColumn="0" w:oddVBand="0" w:evenVBand="0" w:oddHBand="1" w:evenHBand="0" w:firstRowFirstColumn="0" w:firstRowLastColumn="0" w:lastRowFirstColumn="0" w:lastRowLastColumn="0"/>
+              <w:rPr>
+                <w:lang w:val="en-US"/>
+              </w:rPr>
+            </w:pPr>
+            <w:r>
+              <w:rPr>
+                <w:lang w:val="en-US"/>
+              </w:rPr>
+              <w:t>Select multiple option</w:t>
+            </w:r>
+          </w:p>
+        </w:tc>
+        <w:tc>
+          <w:tcPr>
+            <w:tcW w:w="2835" w:type="dxa"/>
+          </w:tcPr>
+          <w:p>
+            <w:pPr>
+              <w:cnfStyle w:val="000000100000" w:firstRow="0" w:lastRow="0" w:firstColumn="0" w:lastColumn="0" w:oddVBand="0" w:evenVBand="0" w:oddHBand="1" w:evenHBand="0" w:firstRowFirstColumn="0" w:firstRowLastColumn="0" w:lastRowFirstColumn="0" w:lastRowLastColumn="0"/>
+              <w:rPr>
+                <w:lang w:val="en-US"/>
+              </w:rPr>
+            </w:pPr>
+            <w:r>
+              <w:rPr>
+                <w:lang w:val="en-US"/>
+              </w:rPr>
+              <w:t>Write down individual option, separated by ‘;’.</w:t>
+            </w:r>
+          </w:p>
+        </w:tc>
+        <w:tc>
+          <w:tcPr>
+            <w:tcW w:w="2546" w:type="dxa"/>
+          </w:tcPr>
+          <w:p>
+            <w:pPr>
+              <w:cnfStyle w:val="000000100000" w:firstRow="0" w:lastRow="0" w:firstColumn="0" w:lastColumn="0" w:oddVBand="0" w:evenVBand="0" w:oddHBand="1" w:evenHBand="0" w:firstRowFirstColumn="0" w:firstRowLastColumn="0" w:lastRowFirstColumn="0" w:lastRowLastColumn="0"/>
+              <w:rPr>
+                <w:lang w:val="en-US"/>
+              </w:rPr>
+            </w:pPr>
+            <w:r>
+              <w:rPr>
+                <w:lang w:val="en-US"/>
+              </w:rPr>
+              <w:t>Mouse;Duck;Bee</w:t>
+            </w:r>
+          </w:p>
+          <w:p>
+            <w:pPr>
+              <w:cnfStyle w:val="000000100000" w:firstRow="0" w:lastRow="0" w:firstColumn="0" w:lastColumn="0" w:oddVBand="0" w:evenVBand="0" w:oddHBand="1" w:evenHBand="0" w:firstRowFirstColumn="0" w:firstRowLastColumn="0" w:lastRowFirstColumn="0" w:lastRowLastColumn="0"/>
+              <w:rPr>
+                <w:lang w:val="en-US"/>
+              </w:rPr>
+            </w:pPr>
+          </w:p>
+        </w:tc>
+      </w:tr>
+      <w:tr>
+        <w:tc>
+          <w:tcPr>
+            <w:cnfStyle w:val="001000000000" w:firstRow="0" w:lastRow="0" w:firstColumn="1" w:lastColumn="0" w:oddVBand="0" w:evenVBand="0" w:oddHBand="0" w:evenHBand="0" w:firstRowFirstColumn="0" w:firstRowLastColumn="0" w:lastRowFirstColumn="0" w:lastRowLastColumn="0"/>
+            <w:tcW w:w="1271" w:type="dxa"/>
+          </w:tcPr>
+          <w:p>
+            <w:pPr>
+              <w:rPr>
+                <w:lang w:val="en-US"/>
+              </w:rPr>
+            </w:pPr>
+            <w:r>
+              <w:rPr>
+                <w:lang w:val="en-US"/>
+              </w:rPr>
               <w:t>Likert</w:t>
             </w:r>
           </w:p>
@@ -947,7 +1021,7 @@
           </w:tcPr>
           <w:p>
             <w:pPr>
-              <w:cnfStyle w:val="000000100000" w:firstRow="0" w:lastRow="0" w:firstColumn="0" w:lastColumn="0" w:oddVBand="0" w:evenVBand="0" w:oddHBand="1" w:evenHBand="0" w:firstRowFirstColumn="0" w:firstRowLastColumn="0" w:lastRowFirstColumn="0" w:lastRowLastColumn="0"/>
+              <w:cnfStyle w:val="000000000000" w:firstRow="0" w:lastRow="0" w:firstColumn="0" w:lastColumn="0" w:oddVBand="0" w:evenVBand="0" w:oddHBand="0" w:evenHBand="0" w:firstRowFirstColumn="0" w:firstRowLastColumn="0" w:lastRowFirstColumn="0" w:lastRowLastColumn="0"/>
               <w:rPr>
                 <w:lang w:val="en-US"/>
               </w:rPr>
@@ -966,7 +1040,7 @@
           </w:tcPr>
           <w:p>
             <w:pPr>
-              <w:cnfStyle w:val="000000100000" w:firstRow="0" w:lastRow="0" w:firstColumn="0" w:lastColumn="0" w:oddVBand="0" w:evenVBand="0" w:oddHBand="1" w:evenHBand="0" w:firstRowFirstColumn="0" w:firstRowLastColumn="0" w:lastRowFirstColumn="0" w:lastRowLastColumn="0"/>
+              <w:cnfStyle w:val="000000000000" w:firstRow="0" w:lastRow="0" w:firstColumn="0" w:lastColumn="0" w:oddVBand="0" w:evenVBand="0" w:oddHBand="0" w:evenHBand="0" w:firstRowFirstColumn="0" w:firstRowLastColumn="0" w:lastRowFirstColumn="0" w:lastRowLastColumn="0"/>
               <w:rPr>
                 <w:lang w:val="en-US"/>
               </w:rPr>
@@ -985,7 +1059,7 @@
           </w:tcPr>
           <w:p>
             <w:pPr>
-              <w:cnfStyle w:val="000000100000" w:firstRow="0" w:lastRow="0" w:firstColumn="0" w:lastColumn="0" w:oddVBand="0" w:evenVBand="0" w:oddHBand="1" w:evenHBand="0" w:firstRowFirstColumn="0" w:firstRowLastColumn="0" w:lastRowFirstColumn="0" w:lastRowLastColumn="0"/>
+              <w:cnfStyle w:val="000000000000" w:firstRow="0" w:lastRow="0" w:firstColumn="0" w:lastColumn="0" w:oddVBand="0" w:evenVBand="0" w:oddHBand="0" w:evenHBand="0" w:firstRowFirstColumn="0" w:firstRowLastColumn="0" w:lastRowFirstColumn="0" w:lastRowLastColumn="0"/>
               <w:rPr>
                 <w:lang w:val="en-US"/>
               </w:rPr>
@@ -1023,7 +1097,7 @@
           </w:p>
           <w:p>
             <w:pPr>
-              <w:cnfStyle w:val="000000100000" w:firstRow="0" w:lastRow="0" w:firstColumn="0" w:lastColumn="0" w:oddVBand="0" w:evenVBand="0" w:oddHBand="1" w:evenHBand="0" w:firstRowFirstColumn="0" w:firstRowLastColumn="0" w:lastRowFirstColumn="0" w:lastRowLastColumn="0"/>
+              <w:cnfStyle w:val="000000000000" w:firstRow="0" w:lastRow="0" w:firstColumn="0" w:lastColumn="0" w:oddVBand="0" w:evenVBand="0" w:oddHBand="0" w:evenHBand="0" w:firstRowFirstColumn="0" w:firstRowLastColumn="0" w:lastRowFirstColumn="0" w:lastRowLastColumn="0"/>
               <w:rPr>
                 <w:b/>
                 <w:sz w:val="18"/>
@@ -1057,7 +1131,7 @@
           </w:p>
           <w:p>
             <w:pPr>
-              <w:cnfStyle w:val="000000100000" w:firstRow="0" w:lastRow="0" w:firstColumn="0" w:lastColumn="0" w:oddVBand="0" w:evenVBand="0" w:oddHBand="1" w:evenHBand="0" w:firstRowFirstColumn="0" w:firstRowLastColumn="0" w:lastRowFirstColumn="0" w:lastRowLastColumn="0"/>
+              <w:cnfStyle w:val="000000000000" w:firstRow="0" w:lastRow="0" w:firstColumn="0" w:lastColumn="0" w:oddVBand="0" w:evenVBand="0" w:oddHBand="0" w:evenHBand="0" w:firstRowFirstColumn="0" w:firstRowLastColumn="0" w:lastRowFirstColumn="0" w:lastRowLastColumn="0"/>
               <w:rPr>
                 <w:color w:val="FF0000"/>
                 <w:lang w:val="en-US"/>
@@ -1073,7 +1147,7 @@
           </w:p>
           <w:p>
             <w:pPr>
-              <w:cnfStyle w:val="000000100000" w:firstRow="0" w:lastRow="0" w:firstColumn="0" w:lastColumn="0" w:oddVBand="0" w:evenVBand="0" w:oddHBand="1" w:evenHBand="0" w:firstRowFirstColumn="0" w:firstRowLastColumn="0" w:lastRowFirstColumn="0" w:lastRowLastColumn="0"/>
+              <w:cnfStyle w:val="000000000000" w:firstRow="0" w:lastRow="0" w:firstColumn="0" w:lastColumn="0" w:oddVBand="0" w:evenVBand="0" w:oddHBand="0" w:evenHBand="0" w:firstRowFirstColumn="0" w:firstRowLastColumn="0" w:lastRowFirstColumn="0" w:lastRowLastColumn="0"/>
               <w:rPr>
                 <w:lang w:val="en-US"/>
               </w:rPr>
@@ -1087,7 +1161,7 @@
           </w:p>
           <w:p>
             <w:pPr>
-              <w:cnfStyle w:val="000000100000" w:firstRow="0" w:lastRow="0" w:firstColumn="0" w:lastColumn="0" w:oddVBand="0" w:evenVBand="0" w:oddHBand="1" w:evenHBand="0" w:firstRowFirstColumn="0" w:firstRowLastColumn="0" w:lastRowFirstColumn="0" w:lastRowLastColumn="0"/>
+              <w:cnfStyle w:val="000000000000" w:firstRow="0" w:lastRow="0" w:firstColumn="0" w:lastColumn="0" w:oddVBand="0" w:evenVBand="0" w:oddHBand="0" w:evenHBand="0" w:firstRowFirstColumn="0" w:firstRowLastColumn="0" w:lastRowFirstColumn="0" w:lastRowLastColumn="0"/>
               <w:rPr>
                 <w:b/>
                 <w:sz w:val="18"/>
@@ -1101,110 +1175,6 @@
                 <w:lang w:val="en-US"/>
               </w:rPr>
               <w:t>Note that automatically a 5-point Likert scale will be generated labelled ‘1’ to ‘5’.</w:t>
-            </w:r>
-          </w:p>
-        </w:tc>
-      </w:tr>
-      <w:tr>
-        <w:tc>
-          <w:tcPr>
-            <w:cnfStyle w:val="001000000000" w:firstRow="0" w:lastRow="0" w:firstColumn="1" w:lastColumn="0" w:oddVBand="0" w:evenVBand="0" w:oddHBand="0" w:evenHBand="0" w:firstRowFirstColumn="0" w:firstRowLastColumn="0" w:lastRowFirstColumn="0" w:lastRowLastColumn="0"/>
-            <w:tcW w:w="1271" w:type="dxa"/>
-          </w:tcPr>
-          <w:p>
-            <w:pPr>
-              <w:rPr>
-                <w:lang w:val="en-US"/>
-              </w:rPr>
-            </w:pPr>
-            <w:r>
-              <w:rPr>
-                <w:lang w:val="en-US"/>
-              </w:rPr>
-              <w:t>Slider</w:t>
-            </w:r>
-          </w:p>
-        </w:tc>
-        <w:tc>
-          <w:tcPr>
-            <w:tcW w:w="2410" w:type="dxa"/>
-          </w:tcPr>
-          <w:p>
-            <w:pPr>
-              <w:cnfStyle w:val="000000000000" w:firstRow="0" w:lastRow="0" w:firstColumn="0" w:lastColumn="0" w:oddVBand="0" w:evenVBand="0" w:oddHBand="0" w:evenHBand="0" w:firstRowFirstColumn="0" w:firstRowLastColumn="0" w:lastRowFirstColumn="0" w:lastRowLastColumn="0"/>
-              <w:rPr>
-                <w:lang w:val="en-US"/>
-              </w:rPr>
-            </w:pPr>
-            <w:r>
-              <w:rPr>
-                <w:lang w:val="en-US"/>
-              </w:rPr>
-              <w:t>Select a value between a max</w:t>
-            </w:r>
-            <w:r>
-              <w:rPr>
-                <w:lang w:val="en-US"/>
-              </w:rPr>
-              <w:t>imum</w:t>
-            </w:r>
-            <w:r>
-              <w:rPr>
-                <w:lang w:val="en-US"/>
-              </w:rPr>
-              <w:t xml:space="preserve"> and minimum</w:t>
-            </w:r>
-            <w:r>
-              <w:rPr>
-                <w:lang w:val="en-US"/>
-              </w:rPr>
-              <w:t xml:space="preserve"> number</w:t>
-            </w:r>
-            <w:r>
-              <w:rPr>
-                <w:lang w:val="en-US"/>
-              </w:rPr>
-              <w:t>.</w:t>
-            </w:r>
-          </w:p>
-        </w:tc>
-        <w:tc>
-          <w:tcPr>
-            <w:tcW w:w="2835" w:type="dxa"/>
-          </w:tcPr>
-          <w:p>
-            <w:pPr>
-              <w:cnfStyle w:val="000000000000" w:firstRow="0" w:lastRow="0" w:firstColumn="0" w:lastColumn="0" w:oddVBand="0" w:evenVBand="0" w:oddHBand="0" w:evenHBand="0" w:firstRowFirstColumn="0" w:firstRowLastColumn="0" w:lastRowFirstColumn="0" w:lastRowLastColumn="0"/>
-              <w:rPr>
-                <w:color w:val="000000" w:themeColor="text1"/>
-                <w:lang w:val="en-US"/>
-              </w:rPr>
-            </w:pPr>
-            <w:r>
-              <w:rPr>
-                <w:color w:val="000000" w:themeColor="text1"/>
-                <w:lang w:val="en-US"/>
-              </w:rPr>
-              <w:t>Write in the form of “minimum-selected-maximum”, were minimum is the lowest value, selected the default value and maximum the maximum value.</w:t>
-            </w:r>
-          </w:p>
-        </w:tc>
-        <w:tc>
-          <w:tcPr>
-            <w:tcW w:w="2546" w:type="dxa"/>
-          </w:tcPr>
-          <w:p>
-            <w:pPr>
-              <w:cnfStyle w:val="000000000000" w:firstRow="0" w:lastRow="0" w:firstColumn="0" w:lastColumn="0" w:oddVBand="0" w:evenVBand="0" w:oddHBand="0" w:evenHBand="0" w:firstRowFirstColumn="0" w:firstRowLastColumn="0" w:lastRowFirstColumn="0" w:lastRowLastColumn="0"/>
-              <w:rPr>
-                <w:lang w:val="en-US"/>
-              </w:rPr>
-            </w:pPr>
-            <w:r>
-              <w:rPr>
-                <w:lang w:val="en-US"/>
-              </w:rPr>
-              <w:t>0&lt;50&lt;100</w:t>
             </w:r>
           </w:p>
         </w:tc>
@@ -1228,7 +1198,7 @@
               <w:rPr>
                 <w:lang w:val="en-US"/>
               </w:rPr>
-              <w:t>Dropdown</w:t>
+              <w:t>Slider</w:t>
             </w:r>
           </w:p>
         </w:tc>
@@ -1247,7 +1217,31 @@
               <w:rPr>
                 <w:lang w:val="en-US"/>
               </w:rPr>
-              <w:t>Select a option from a dropdown list</w:t>
+              <w:t>Select a value between a max</w:t>
+            </w:r>
+            <w:r>
+              <w:rPr>
+                <w:lang w:val="en-US"/>
+              </w:rPr>
+              <w:t>imum</w:t>
+            </w:r>
+            <w:r>
+              <w:rPr>
+                <w:lang w:val="en-US"/>
+              </w:rPr>
+              <w:t xml:space="preserve"> and minimum</w:t>
+            </w:r>
+            <w:r>
+              <w:rPr>
+                <w:lang w:val="en-US"/>
+              </w:rPr>
+              <w:t xml:space="preserve"> number</w:t>
+            </w:r>
+            <w:r>
+              <w:rPr>
+                <w:lang w:val="en-US"/>
+              </w:rPr>
+              <w:t>.</w:t>
             </w:r>
           </w:p>
         </w:tc>
@@ -1259,14 +1253,16 @@
             <w:pPr>
               <w:cnfStyle w:val="000000100000" w:firstRow="0" w:lastRow="0" w:firstColumn="0" w:lastColumn="0" w:oddVBand="0" w:evenVBand="0" w:oddHBand="1" w:evenHBand="0" w:firstRowFirstColumn="0" w:firstRowLastColumn="0" w:lastRowFirstColumn="0" w:lastRowLastColumn="0"/>
               <w:rPr>
-                <w:lang w:val="en-US"/>
-              </w:rPr>
-            </w:pPr>
-            <w:r>
-              <w:rPr>
-                <w:lang w:val="en-US"/>
-              </w:rPr>
-              <w:t>Write down individual option, separated by ‘;’.</w:t>
+                <w:color w:val="000000" w:themeColor="text1"/>
+                <w:lang w:val="en-US"/>
+              </w:rPr>
+            </w:pPr>
+            <w:r>
+              <w:rPr>
+                <w:color w:val="000000" w:themeColor="text1"/>
+                <w:lang w:val="en-US"/>
+              </w:rPr>
+              <w:t>Write in the form of “minimum-selected-maximum”, were minimum is the lowest value, selected the default value and maximum the maximum value.</w:t>
             </w:r>
           </w:p>
         </w:tc>
@@ -1285,7 +1281,7 @@
               <w:rPr>
                 <w:lang w:val="en-US"/>
               </w:rPr>
-              <w:t>Mouse;Duck;Bee</w:t>
+              <w:t>0&lt;50&lt;100</w:t>
             </w:r>
           </w:p>
         </w:tc>
@@ -1306,7 +1302,7 @@
               <w:rPr>
                 <w:lang w:val="en-US"/>
               </w:rPr>
-              <w:t>Date</w:t>
+              <w:t>Dropdown</w:t>
             </w:r>
           </w:p>
         </w:tc>
@@ -1325,7 +1321,7 @@
               <w:rPr>
                 <w:lang w:val="en-US"/>
               </w:rPr>
-              <w:t>Select a date</w:t>
+              <w:t>Select a option from a dropdown list</w:t>
             </w:r>
           </w:p>
         </w:tc>
@@ -1344,7 +1340,7 @@
               <w:rPr>
                 <w:lang w:val="en-US"/>
               </w:rPr>
-              <w:t>-</w:t>
+              <w:t>Write down individual option, separated by ‘;’.</w:t>
             </w:r>
           </w:p>
         </w:tc>
@@ -1359,6 +1355,12 @@
                 <w:lang w:val="en-US"/>
               </w:rPr>
             </w:pPr>
+            <w:r>
+              <w:rPr>
+                <w:lang w:val="en-US"/>
+              </w:rPr>
+              <w:t>Mouse;Duck;Bee</w:t>
+            </w:r>
           </w:p>
         </w:tc>
       </w:tr>
@@ -1381,7 +1383,7 @@
               <w:rPr>
                 <w:lang w:val="en-US"/>
               </w:rPr>
-              <w:t>DateText</w:t>
+              <w:t>Date</w:t>
             </w:r>
           </w:p>
         </w:tc>
@@ -1400,7 +1402,7 @@
               <w:rPr>
                 <w:lang w:val="en-US"/>
               </w:rPr>
-              <w:t>Generates 3 specific fields for date input in the form dd/mm/yyyy</w:t>
+              <w:t>Select a date</w:t>
             </w:r>
           </w:p>
         </w:tc>
@@ -1453,6 +1455,81 @@
               <w:rPr>
                 <w:lang w:val="en-US"/>
               </w:rPr>
+              <w:t>DateText</w:t>
+            </w:r>
+          </w:p>
+        </w:tc>
+        <w:tc>
+          <w:tcPr>
+            <w:tcW w:w="2410" w:type="dxa"/>
+          </w:tcPr>
+          <w:p>
+            <w:pPr>
+              <w:cnfStyle w:val="000000000000" w:firstRow="0" w:lastRow="0" w:firstColumn="0" w:lastColumn="0" w:oddVBand="0" w:evenVBand="0" w:oddHBand="0" w:evenHBand="0" w:firstRowFirstColumn="0" w:firstRowLastColumn="0" w:lastRowFirstColumn="0" w:lastRowLastColumn="0"/>
+              <w:rPr>
+                <w:lang w:val="en-US"/>
+              </w:rPr>
+            </w:pPr>
+            <w:r>
+              <w:rPr>
+                <w:lang w:val="en-US"/>
+              </w:rPr>
+              <w:t>Generates 3 specific fields for date input in the form dd/mm/yyyy</w:t>
+            </w:r>
+          </w:p>
+        </w:tc>
+        <w:tc>
+          <w:tcPr>
+            <w:tcW w:w="2835" w:type="dxa"/>
+          </w:tcPr>
+          <w:p>
+            <w:pPr>
+              <w:cnfStyle w:val="000000000000" w:firstRow="0" w:lastRow="0" w:firstColumn="0" w:lastColumn="0" w:oddVBand="0" w:evenVBand="0" w:oddHBand="0" w:evenHBand="0" w:firstRowFirstColumn="0" w:firstRowLastColumn="0" w:lastRowFirstColumn="0" w:lastRowLastColumn="0"/>
+              <w:rPr>
+                <w:lang w:val="en-US"/>
+              </w:rPr>
+            </w:pPr>
+            <w:r>
+              <w:rPr>
+                <w:lang w:val="en-US"/>
+              </w:rPr>
+              <w:t>-</w:t>
+            </w:r>
+          </w:p>
+        </w:tc>
+        <w:tc>
+          <w:tcPr>
+            <w:tcW w:w="2546" w:type="dxa"/>
+          </w:tcPr>
+          <w:p>
+            <w:pPr>
+              <w:cnfStyle w:val="000000000000" w:firstRow="0" w:lastRow="0" w:firstColumn="0" w:lastColumn="0" w:oddVBand="0" w:evenVBand="0" w:oddHBand="0" w:evenHBand="0" w:firstRowFirstColumn="0" w:firstRowLastColumn="0" w:lastRowFirstColumn="0" w:lastRowLastColumn="0"/>
+              <w:rPr>
+                <w:lang w:val="en-US"/>
+              </w:rPr>
+            </w:pPr>
+          </w:p>
+        </w:tc>
+      </w:tr>
+      <w:tr>
+        <w:trPr>
+          <w:cnfStyle w:val="000000100000" w:firstRow="0" w:lastRow="0" w:firstColumn="0" w:lastColumn="0" w:oddVBand="0" w:evenVBand="0" w:oddHBand="1" w:evenHBand="0" w:firstRowFirstColumn="0" w:firstRowLastColumn="0" w:lastRowFirstColumn="0" w:lastRowLastColumn="0"/>
+        </w:trPr>
+        <w:tc>
+          <w:tcPr>
+            <w:cnfStyle w:val="001000000000" w:firstRow="0" w:lastRow="0" w:firstColumn="1" w:lastColumn="0" w:oddVBand="0" w:evenVBand="0" w:oddHBand="0" w:evenHBand="0" w:firstRowFirstColumn="0" w:firstRowLastColumn="0" w:lastRowFirstColumn="0" w:lastRowLastColumn="0"/>
+            <w:tcW w:w="1271" w:type="dxa"/>
+          </w:tcPr>
+          <w:p>
+            <w:pPr>
+              <w:rPr>
+                <w:lang w:val="en-US"/>
+              </w:rPr>
+            </w:pPr>
+            <w:r>
+              <w:rPr>
+                <w:lang w:val="en-US"/>
+              </w:rPr>
               <w:t>Time</w:t>
             </w:r>
           </w:p>
@@ -1463,7 +1540,7 @@
           </w:tcPr>
           <w:p>
             <w:pPr>
-              <w:cnfStyle w:val="000000000000" w:firstRow="0" w:lastRow="0" w:firstColumn="0" w:lastColumn="0" w:oddVBand="0" w:evenVBand="0" w:oddHBand="0" w:evenHBand="0" w:firstRowFirstColumn="0" w:firstRowLastColumn="0" w:lastRowFirstColumn="0" w:lastRowLastColumn="0"/>
+              <w:cnfStyle w:val="000000100000" w:firstRow="0" w:lastRow="0" w:firstColumn="0" w:lastColumn="0" w:oddVBand="0" w:evenVBand="0" w:oddHBand="1" w:evenHBand="0" w:firstRowFirstColumn="0" w:firstRowLastColumn="0" w:lastRowFirstColumn="0" w:lastRowLastColumn="0"/>
               <w:rPr>
                 <w:lang w:val="en-US"/>
               </w:rPr>
@@ -1482,7 +1559,7 @@
           </w:tcPr>
           <w:p>
             <w:pPr>
-              <w:cnfStyle w:val="000000000000" w:firstRow="0" w:lastRow="0" w:firstColumn="0" w:lastColumn="0" w:oddVBand="0" w:evenVBand="0" w:oddHBand="0" w:evenHBand="0" w:firstRowFirstColumn="0" w:firstRowLastColumn="0" w:lastRowFirstColumn="0" w:lastRowLastColumn="0"/>
+              <w:cnfStyle w:val="000000100000" w:firstRow="0" w:lastRow="0" w:firstColumn="0" w:lastColumn="0" w:oddVBand="0" w:evenVBand="0" w:oddHBand="1" w:evenHBand="0" w:firstRowFirstColumn="0" w:firstRowLastColumn="0" w:lastRowFirstColumn="0" w:lastRowLastColumn="0"/>
               <w:rPr>
                 <w:lang w:val="en-US"/>
               </w:rPr>
@@ -1501,7 +1578,7 @@
           </w:tcPr>
           <w:p>
             <w:pPr>
-              <w:cnfStyle w:val="000000000000" w:firstRow="0" w:lastRow="0" w:firstColumn="0" w:lastColumn="0" w:oddVBand="0" w:evenVBand="0" w:oddHBand="0" w:evenHBand="0" w:firstRowFirstColumn="0" w:firstRowLastColumn="0" w:lastRowFirstColumn="0" w:lastRowLastColumn="0"/>
+              <w:cnfStyle w:val="000000100000" w:firstRow="0" w:lastRow="0" w:firstColumn="0" w:lastColumn="0" w:oddVBand="0" w:evenVBand="0" w:oddHBand="1" w:evenHBand="0" w:firstRowFirstColumn="0" w:firstRowLastColumn="0" w:lastRowFirstColumn="0" w:lastRowLastColumn="0"/>
               <w:rPr>
                 <w:lang w:val="en-US"/>
               </w:rPr>
@@ -1657,6 +1734,7 @@
               <w:rPr>
                 <w:lang w:val="en-US"/>
               </w:rPr>
+              <w:lastRenderedPageBreak/>
               <w:t>Photo</w:t>
             </w:r>
           </w:p>
@@ -1738,7 +1816,6 @@
         <w:rPr>
           <w:lang w:val="en-US"/>
         </w:rPr>
-        <w:lastRenderedPageBreak/>
         <w:t>Geo</w:t>
       </w:r>
       <w:r>
@@ -2501,6 +2578,7 @@
         <w:rPr>
           <w:lang w:val="en-US"/>
         </w:rPr>
+        <w:lastRenderedPageBreak/>
         <w:t>Setting up the system</w:t>
       </w:r>
     </w:p>
@@ -2589,7 +2667,6 @@
         <w:rPr>
           <w:lang w:val="en-US"/>
         </w:rPr>
-        <w:lastRenderedPageBreak/>
         <w:t>Navigate to the new created database and select the questions table. Edit here the questions according to the table found under “</w:t>
       </w:r>
       <w:r>
@@ -2598,8 +2675,6 @@
         </w:rPr>
         <w:t>Questions Type Per Module</w:t>
       </w:r>
-      <w:bookmarkStart w:id="0" w:name="_GoBack"/>
-      <w:bookmarkEnd w:id="0"/>
       <w:r>
         <w:rPr>
           <w:lang w:val="en-US"/>
@@ -3253,7 +3328,14 @@
         <w:rPr>
           <w:lang w:val="en-US"/>
         </w:rPr>
-        <w:t xml:space="preserve"> or upload the apk file directly to your phone over USB with the Android Debug Bridge (ADB)</w:t>
+        <w:t xml:space="preserve"> or upload the apk file directly to your phone over USB with the Android </w:t>
+      </w:r>
+      <w:r>
+        <w:rPr>
+          <w:lang w:val="en-US"/>
+        </w:rPr>
+        <w:lastRenderedPageBreak/>
+        <w:t>Debug Bridge (ADB)</w:t>
       </w:r>
       <w:r>
         <w:rPr>
@@ -3326,7 +3408,6 @@
         <w:rPr>
           <w:lang w:val="en-US"/>
         </w:rPr>
-        <w:lastRenderedPageBreak/>
         <w:t>Go to firebase (</w:t>
       </w:r>
       <w:hyperlink r:id="rId15" w:history="1">

</xml_diff>

<commit_message>
Add sqlite instruction for iOS in documentation
</commit_message>
<xml_diff>
--- a/documentation.docx
+++ b/documentation.docx
@@ -603,8 +603,6 @@
               </w:rPr>
               <w:t>Instructions for users to answer the survey (these will be shown in highlighted color)</w:t>
             </w:r>
-            <w:bookmarkStart w:id="0" w:name="_GoBack"/>
-            <w:bookmarkEnd w:id="0"/>
           </w:p>
         </w:tc>
         <w:tc>
@@ -3626,6 +3624,32 @@
         </w:rPr>
         <w:t>"</w:t>
       </w:r>
+    </w:p>
+    <w:p>
+      <w:pPr>
+        <w:pStyle w:val="ListParagraph"/>
+        <w:numPr>
+          <w:ilvl w:val="1"/>
+          <w:numId w:val="8"/>
+        </w:numPr>
+        <w:rPr>
+          <w:lang w:val="en-US"/>
+        </w:rPr>
+      </w:pPr>
+      <w:r>
+        <w:rPr>
+          <w:lang w:val="en-US"/>
+        </w:rPr>
+        <w:t xml:space="preserve">Cordova plugin </w:t>
+      </w:r>
+      <w:r>
+        <w:rPr>
+          <w:lang w:val="en-US"/>
+        </w:rPr>
+        <w:t>add cordova-sqlite-storage</w:t>
+      </w:r>
+      <w:bookmarkStart w:id="0" w:name="_GoBack"/>
+      <w:bookmarkEnd w:id="0"/>
     </w:p>
     <w:p>
       <w:pPr>

</xml_diff>